<commit_message>
Added some small overall changes.
</commit_message>
<xml_diff>
--- a/doc/releaseNotes/SCAPI-V2-3-0 Release Notes.docx
+++ b/doc/releaseNotes/SCAPI-V2-3-0 Release Notes.docx
@@ -1,6 +1,6 @@
 
 <file path=word/document.xml><?xml version="1.0" encoding="utf-8"?>
-<w:document xmlns:wpc="http://schemas.microsoft.com/office/word/2010/wordprocessingCanvas" xmlns:mo="http://schemas.microsoft.com/office/mac/office/2008/main" xmlns:mc="http://schemas.openxmlformats.org/markup-compatibility/2006" xmlns:mv="urn:schemas-microsoft-com:mac:vml" xmlns:o="urn:schemas-microsoft-com:office:office" xmlns:r="http://schemas.openxmlformats.org/officeDocument/2006/relationships" xmlns:m="http://schemas.openxmlformats.org/officeDocument/2006/math" xmlns:v="urn:schemas-microsoft-com:vml" xmlns:wp14="http://schemas.microsoft.com/office/word/2010/wordprocessingDrawing" xmlns:wp="http://schemas.openxmlformats.org/drawingml/2006/wordprocessingDrawing" xmlns:w10="urn:schemas-microsoft-com:office:word" xmlns:w="http://schemas.openxmlformats.org/wordprocessingml/2006/main" xmlns:w14="http://schemas.microsoft.com/office/word/2010/wordml" xmlns:wpg="http://schemas.microsoft.com/office/word/2010/wordprocessingGroup" xmlns:wpi="http://schemas.microsoft.com/office/word/2010/wordprocessingInk" xmlns:wne="http://schemas.microsoft.com/office/word/2006/wordml" xmlns:wps="http://schemas.microsoft.com/office/word/2010/wordprocessingShape" mc:Ignorable="w14 wp14">
+<w:document xmlns:wpc="http://schemas.microsoft.com/office/word/2010/wordprocessingCanvas" xmlns:mc="http://schemas.openxmlformats.org/markup-compatibility/2006" xmlns:o="urn:schemas-microsoft-com:office:office" xmlns:r="http://schemas.openxmlformats.org/officeDocument/2006/relationships" xmlns:m="http://schemas.openxmlformats.org/officeDocument/2006/math" xmlns:v="urn:schemas-microsoft-com:vml" xmlns:wp14="http://schemas.microsoft.com/office/word/2010/wordprocessingDrawing" xmlns:wp="http://schemas.openxmlformats.org/drawingml/2006/wordprocessingDrawing" xmlns:w10="urn:schemas-microsoft-com:office:word" xmlns:w="http://schemas.openxmlformats.org/wordprocessingml/2006/main" xmlns:w14="http://schemas.microsoft.com/office/word/2010/wordml" xmlns:wpg="http://schemas.microsoft.com/office/word/2010/wordprocessingGroup" xmlns:wpi="http://schemas.microsoft.com/office/word/2010/wordprocessingInk" xmlns:wne="http://schemas.microsoft.com/office/word/2006/wordml" xmlns:wps="http://schemas.microsoft.com/office/word/2010/wordprocessingShape" mc:Ignorable="w14 wp14">
   <w:body>
     <w:p>
       <w:pPr>
@@ -1948,11 +1948,11 @@
         <w:lastRenderedPageBreak/>
         <w:t>verify</w:t>
       </w:r>
+      <w:r>
+        <w:t>(</w:t>
+      </w:r>
+      <w:proofErr w:type="spellStart"/>
       <w:proofErr w:type="gramEnd"/>
-      <w:r>
-        <w:t>(</w:t>
-      </w:r>
-      <w:proofErr w:type="spellStart"/>
       <w:r>
         <w:t>allInputWireValues</w:t>
       </w:r>
@@ -4200,15 +4200,15 @@
         <w:ind w:left="1080"/>
       </w:pPr>
       <w:r>
-        <w:t>|</w:t>
+        <w:t>|p|</w:t>
       </w:r>
       <w:proofErr w:type="gramStart"/>
       <w:r>
-        <w:t>p</w:t>
+        <w:t>/(</w:t>
       </w:r>
       <w:proofErr w:type="gramEnd"/>
       <w:r>
-        <w:t xml:space="preserve">|/(|n|-1) + 1. </w:t>
+        <w:t xml:space="preserve">|n|-1) + 1. </w:t>
       </w:r>
     </w:p>
     <w:p>
@@ -4662,14 +4662,11 @@
         <w:t xml:space="preserve"> </w:t>
       </w:r>
       <w:r>
-        <w:t>:</w:t>
-      </w:r>
+        <w:t>::</w:t>
+      </w:r>
+      <w:proofErr w:type="spellStart"/>
       <w:proofErr w:type="gramEnd"/>
       <w:r>
-        <w:t>:</w:t>
-      </w:r>
-      <w:proofErr w:type="spellStart"/>
-      <w:r>
         <w:t>e</w:t>
       </w:r>
       <w:r>
@@ -4706,13 +4703,10 @@
         <w:t xml:space="preserve"> </w:t>
       </w:r>
       <w:r>
-        <w:t>:</w:t>
-      </w:r>
+        <w:t>::</w:t>
+      </w:r>
+      <w:proofErr w:type="spellStart"/>
       <w:proofErr w:type="gramEnd"/>
-      <w:r>
-        <w:t>:</w:t>
-      </w:r>
-      <w:proofErr w:type="spellStart"/>
       <w:r>
         <w:t>exponentiateWithPreComputedValues</w:t>
       </w:r>
@@ -5037,15 +5031,7 @@
       </w:r>
       <w:proofErr w:type="spellEnd"/>
       <w:r>
-        <w:t xml:space="preserve">-based operating systems) that </w:t>
-      </w:r>
-      <w:proofErr w:type="gramStart"/>
-      <w:r>
-        <w:t>allows</w:t>
-      </w:r>
-      <w:proofErr w:type="gramEnd"/>
-      <w:r>
-        <w:t xml:space="preserve"> compilation and execution of </w:t>
+        <w:t xml:space="preserve">-based operating systems) that allows compilation and execution of </w:t>
       </w:r>
       <w:proofErr w:type="spellStart"/>
       <w:r>
@@ -5115,14 +5101,12 @@
           <w:u w:val="single"/>
         </w:rPr>
       </w:pPr>
-      <w:proofErr w:type="gramStart"/>
       <w:r>
         <w:rPr>
           <w:b/>
         </w:rPr>
         <w:t>assets</w:t>
       </w:r>
-      <w:proofErr w:type="gramEnd"/>
       <w:r>
         <w:rPr>
           <w:b/>
@@ -5146,19 +5130,11 @@
           <w:u w:val="single"/>
         </w:rPr>
       </w:pPr>
-      <w:proofErr w:type="gramStart"/>
-      <w:r>
-        <w:rPr>
-          <w:b/>
-        </w:rPr>
-        <w:t>build</w:t>
-      </w:r>
-      <w:proofErr w:type="gramEnd"/>
-      <w:r>
-        <w:rPr>
-          <w:b/>
-        </w:rPr>
-        <w:t xml:space="preserve"> </w:t>
+      <w:r>
+        <w:rPr>
+          <w:b/>
+        </w:rPr>
+        <w:t xml:space="preserve">build </w:t>
       </w:r>
       <w:r>
         <w:t xml:space="preserve">– used by the </w:t>
@@ -5240,19 +5216,11 @@
           <w:u w:val="single"/>
         </w:rPr>
       </w:pPr>
-      <w:proofErr w:type="gramStart"/>
-      <w:r>
-        <w:rPr>
-          <w:b/>
-        </w:rPr>
-        <w:t>lib</w:t>
-      </w:r>
-      <w:proofErr w:type="gramEnd"/>
-      <w:r>
-        <w:rPr>
-          <w:b/>
-        </w:rPr>
-        <w:t xml:space="preserve"> </w:t>
+      <w:r>
+        <w:rPr>
+          <w:b/>
+        </w:rPr>
+        <w:t xml:space="preserve">lib </w:t>
       </w:r>
       <w:r>
         <w:t xml:space="preserve">– all the external libraries </w:t>
@@ -5327,7 +5295,6 @@
         </w:rPr>
       </w:pPr>
       <w:proofErr w:type="spellStart"/>
-      <w:proofErr w:type="gramStart"/>
       <w:r>
         <w:rPr>
           <w:b/>
@@ -5335,7 +5302,6 @@
         <w:t>src</w:t>
       </w:r>
       <w:proofErr w:type="spellEnd"/>
-      <w:proofErr w:type="gramEnd"/>
       <w:r>
         <w:rPr>
           <w:b/>
@@ -5367,19 +5333,11 @@
           <w:u w:val="single"/>
         </w:rPr>
       </w:pPr>
-      <w:proofErr w:type="gramStart"/>
-      <w:r>
-        <w:rPr>
-          <w:b/>
-        </w:rPr>
-        <w:t>under</w:t>
-      </w:r>
-      <w:proofErr w:type="gramEnd"/>
-      <w:r>
-        <w:rPr>
-          <w:b/>
-        </w:rPr>
-        <w:t xml:space="preserve"> </w:t>
+      <w:r>
+        <w:rPr>
+          <w:b/>
+        </w:rPr>
+        <w:t xml:space="preserve">under </w:t>
       </w:r>
       <w:proofErr w:type="spellStart"/>
       <w:r>
@@ -5420,129 +5378,142 @@
           <w:u w:val="single"/>
         </w:rPr>
       </w:pPr>
+      <w:r>
+        <w:rPr>
+          <w:b/>
+        </w:rPr>
+        <w:t xml:space="preserve">under </w:t>
+      </w:r>
+      <w:proofErr w:type="spellStart"/>
+      <w:r>
+        <w:rPr>
+          <w:b/>
+        </w:rPr>
+        <w:t>src</w:t>
+      </w:r>
+      <w:proofErr w:type="spellEnd"/>
+      <w:r>
+        <w:rPr>
+          <w:b/>
+        </w:rPr>
+        <w:t>/</w:t>
+      </w:r>
+      <w:proofErr w:type="spellStart"/>
+      <w:r>
+        <w:rPr>
+          <w:b/>
+        </w:rPr>
+        <w:t>jni</w:t>
+      </w:r>
+      <w:proofErr w:type="spellEnd"/>
+      <w:r>
+        <w:rPr>
+          <w:b/>
+        </w:rPr>
+        <w:t xml:space="preserve">/ </w:t>
+      </w:r>
+      <w:r>
+        <w:t xml:space="preserve">- </w:t>
+      </w:r>
+      <w:proofErr w:type="spellStart"/>
+      <w:r>
+        <w:t>scapi</w:t>
+      </w:r>
+      <w:proofErr w:type="spellEnd"/>
+      <w:r>
+        <w:t xml:space="preserve"> </w:t>
+      </w:r>
+      <w:proofErr w:type="spellStart"/>
+      <w:r>
+        <w:t>jni</w:t>
+      </w:r>
+      <w:proofErr w:type="spellEnd"/>
+      <w:r>
+        <w:t xml:space="preserve"> interfaces to external libraries source code</w:t>
+      </w:r>
+    </w:p>
+    <w:p>
+      <w:pPr>
+        <w:pStyle w:val="Heading2"/>
+      </w:pPr>
+      <w:r>
+        <w:t>New online documentation based on Sphinx</w:t>
+      </w:r>
+    </w:p>
+    <w:p>
+      <w:pPr>
+        <w:pStyle w:val="ListParagraph"/>
+        <w:numPr>
+          <w:ilvl w:val="0"/>
+          <w:numId w:val="75"/>
+        </w:numPr>
+        <w:bidi w:val="0"/>
+      </w:pPr>
+      <w:r>
+        <w:t>Created sphinx based documentation and uploaded to readthedocs.org</w:t>
+      </w:r>
+    </w:p>
+    <w:p>
+      <w:pPr>
+        <w:pStyle w:val="ListParagraph"/>
+        <w:numPr>
+          <w:ilvl w:val="0"/>
+          <w:numId w:val="75"/>
+        </w:numPr>
+        <w:bidi w:val="0"/>
+      </w:pPr>
+      <w:r>
+        <w:t>They can be found on scapi.readthedocs.org</w:t>
+      </w:r>
+    </w:p>
+    <w:p>
+      <w:pPr>
+        <w:pStyle w:val="ListParagraph"/>
+        <w:numPr>
+          <w:ilvl w:val="0"/>
+          <w:numId w:val="75"/>
+        </w:numPr>
+        <w:bidi w:val="0"/>
+      </w:pPr>
+      <w:r>
+        <w:t xml:space="preserve">The intention is that the documents will keep evolving by the </w:t>
+      </w:r>
+      <w:proofErr w:type="spellStart"/>
+      <w:r>
+        <w:t>scapi</w:t>
+      </w:r>
+      <w:proofErr w:type="spellEnd"/>
+      <w:r>
+        <w:t xml:space="preserve"> development team and by </w:t>
+      </w:r>
+      <w:proofErr w:type="spellStart"/>
+      <w:r>
+        <w:t>scapi</w:t>
+      </w:r>
+      <w:proofErr w:type="spellEnd"/>
+      <w:r>
+        <w:t xml:space="preserve"> users.</w:t>
+      </w:r>
+    </w:p>
+    <w:p>
+      <w:pPr>
+        <w:pStyle w:val="Heading2"/>
+      </w:pPr>
+      <w:r>
+        <w:t xml:space="preserve">  Other Notes</w:t>
+      </w:r>
+    </w:p>
+    <w:p>
+      <w:pPr>
+        <w:bidi w:val="0"/>
+      </w:pPr>
       <w:proofErr w:type="gramStart"/>
       <w:r>
-        <w:rPr>
-          <w:b/>
-        </w:rPr>
-        <w:t>under</w:t>
+        <w:t>None.</w:t>
       </w:r>
       <w:proofErr w:type="gramEnd"/>
       <w:r>
-        <w:rPr>
-          <w:b/>
-        </w:rPr>
-        <w:t xml:space="preserve"> </w:t>
-      </w:r>
-      <w:proofErr w:type="spellStart"/>
-      <w:r>
-        <w:rPr>
-          <w:b/>
-        </w:rPr>
-        <w:t>src</w:t>
-      </w:r>
-      <w:proofErr w:type="spellEnd"/>
-      <w:r>
-        <w:rPr>
-          <w:b/>
-        </w:rPr>
-        <w:t>/</w:t>
-      </w:r>
-      <w:proofErr w:type="spellStart"/>
-      <w:r>
-        <w:rPr>
-          <w:b/>
-        </w:rPr>
-        <w:t>jni</w:t>
-      </w:r>
-      <w:proofErr w:type="spellEnd"/>
-      <w:r>
-        <w:rPr>
-          <w:b/>
-        </w:rPr>
-        <w:t xml:space="preserve">/ </w:t>
-      </w:r>
-      <w:r>
-        <w:t xml:space="preserve">- </w:t>
-      </w:r>
-      <w:proofErr w:type="spellStart"/>
-      <w:r>
-        <w:t>scapi</w:t>
-      </w:r>
-      <w:proofErr w:type="spellEnd"/>
-      <w:r>
-        <w:t xml:space="preserve"> </w:t>
-      </w:r>
-      <w:proofErr w:type="spellStart"/>
-      <w:r>
-        <w:t>jni</w:t>
-      </w:r>
-      <w:proofErr w:type="spellEnd"/>
-      <w:r>
-        <w:t xml:space="preserve"> interfaces to external libraries source code</w:t>
-      </w:r>
-    </w:p>
-    <w:p>
-      <w:pPr>
-        <w:pStyle w:val="Heading2"/>
-      </w:pPr>
-      <w:r>
-        <w:t>New online documentation based on Sphinx</w:t>
-      </w:r>
-    </w:p>
-    <w:p>
-      <w:pPr>
-        <w:pStyle w:val="ListParagraph"/>
-        <w:numPr>
-          <w:ilvl w:val="0"/>
-          <w:numId w:val="75"/>
-        </w:numPr>
-        <w:bidi w:val="0"/>
-      </w:pPr>
-      <w:r>
-        <w:t>Created sphinx based documentation and uploaded to readthedocs.org</w:t>
-      </w:r>
-    </w:p>
-    <w:p>
-      <w:pPr>
-        <w:pStyle w:val="ListParagraph"/>
-        <w:numPr>
-          <w:ilvl w:val="0"/>
-          <w:numId w:val="75"/>
-        </w:numPr>
-        <w:bidi w:val="0"/>
-      </w:pPr>
-      <w:r>
-        <w:t>They can be found on scapi.readthedocs.org</w:t>
-      </w:r>
-    </w:p>
-    <w:p>
-      <w:pPr>
-        <w:pStyle w:val="ListParagraph"/>
-        <w:numPr>
-          <w:ilvl w:val="0"/>
-          <w:numId w:val="75"/>
-        </w:numPr>
-        <w:bidi w:val="0"/>
-      </w:pPr>
-      <w:r>
-        <w:t xml:space="preserve">The intention is that the documents will keep evolving by the </w:t>
-      </w:r>
-      <w:proofErr w:type="spellStart"/>
-      <w:r>
-        <w:t>scapi</w:t>
-      </w:r>
-      <w:proofErr w:type="spellEnd"/>
-      <w:r>
-        <w:t xml:space="preserve"> development team and by </w:t>
-      </w:r>
-      <w:proofErr w:type="spellStart"/>
-      <w:r>
-        <w:t>scapi</w:t>
-      </w:r>
-      <w:proofErr w:type="spellEnd"/>
-      <w:r>
-        <w:t xml:space="preserve"> users.</w:t>
+        <w:br w:type="page"/>
       </w:r>
     </w:p>
     <w:p>
@@ -5554,7 +5525,10 @@
         </w:numPr>
         <w:ind w:left="360"/>
       </w:pPr>
-      <w:r>
+      <w:bookmarkStart w:id="0" w:name="_GoBack"/>
+      <w:bookmarkEnd w:id="0"/>
+      <w:r>
+        <w:lastRenderedPageBreak/>
         <w:t>Version</w:t>
       </w:r>
       <w:r>
@@ -5592,8 +5566,6 @@
       <w:r>
         <w:t xml:space="preserve">  </w:t>
       </w:r>
-      <w:bookmarkStart w:id="0" w:name="_GoBack"/>
-      <w:bookmarkEnd w:id="0"/>
       <w:r>
         <w:t>Release Date</w:t>
       </w:r>
@@ -5657,7 +5629,6 @@
         <w:ind w:left="360"/>
       </w:pPr>
       <w:r>
-        <w:lastRenderedPageBreak/>
         <w:t xml:space="preserve">SCAPI is now a wrapper </w:t>
       </w:r>
       <w:r>
@@ -6186,7 +6157,7 @@
           <w:b/>
           <w:bCs/>
         </w:rPr>
-        <w:t>Primitives</w:t>
+        <w:t>Primitives:</w:t>
       </w:r>
       <w:proofErr w:type="gramStart"/>
       <w:r>
@@ -6194,183 +6165,321 @@
           <w:b/>
           <w:bCs/>
         </w:rPr>
+        <w:t>:</w:t>
+      </w:r>
+      <w:proofErr w:type="spellStart"/>
+      <w:r>
+        <w:rPr>
+          <w:b/>
+          <w:bCs/>
+        </w:rPr>
+        <w:t>d</w:t>
+      </w:r>
+      <w:r>
+        <w:rPr>
+          <w:b/>
+          <w:bCs/>
+        </w:rPr>
+        <w:t>log</w:t>
+      </w:r>
+      <w:proofErr w:type="spellEnd"/>
+      <w:proofErr w:type="gramEnd"/>
+      <w:r>
+        <w:rPr>
+          <w:b/>
+          <w:bCs/>
+        </w:rPr>
+        <w:t>::miracle</w:t>
+      </w:r>
+    </w:p>
+    <w:p>
+      <w:pPr>
+        <w:pStyle w:val="ListParagraph"/>
+        <w:numPr>
+          <w:ilvl w:val="0"/>
+          <w:numId w:val="57"/>
+        </w:numPr>
+        <w:bidi w:val="0"/>
+      </w:pPr>
+      <w:r>
+        <w:t xml:space="preserve">The unused ECF2mUtility class member has been deleted from </w:t>
+      </w:r>
+      <w:r>
+        <w:t>ECF2mPointMiracl</w:t>
+      </w:r>
+      <w:r>
+        <w:t xml:space="preserve"> class.</w:t>
+      </w:r>
+    </w:p>
+    <w:p>
+      <w:pPr>
+        <w:pStyle w:val="ListParagraph"/>
+        <w:numPr>
+          <w:ilvl w:val="0"/>
+          <w:numId w:val="57"/>
+        </w:numPr>
+        <w:bidi w:val="0"/>
+      </w:pPr>
+      <w:r>
+        <w:t xml:space="preserve">The unused </w:t>
+      </w:r>
+      <w:proofErr w:type="spellStart"/>
+      <w:r>
+        <w:t>ECFp</w:t>
+      </w:r>
+      <w:r>
+        <w:t>Utility</w:t>
+      </w:r>
+      <w:proofErr w:type="spellEnd"/>
+      <w:r>
+        <w:t xml:space="preserve"> class member has been deleted from </w:t>
+      </w:r>
+      <w:proofErr w:type="spellStart"/>
+      <w:r>
+        <w:t>ECFp</w:t>
+      </w:r>
+      <w:r>
+        <w:t>PointMiracl</w:t>
+      </w:r>
+      <w:proofErr w:type="spellEnd"/>
+      <w:r>
+        <w:t xml:space="preserve"> class.</w:t>
+      </w:r>
+    </w:p>
+    <w:p>
+      <w:pPr>
+        <w:bidi w:val="0"/>
+        <w:rPr>
+          <w:b/>
+          <w:bCs/>
+        </w:rPr>
+      </w:pPr>
+      <w:r>
+        <w:rPr>
+          <w:b/>
+          <w:bCs/>
+        </w:rPr>
+        <w:t>Primitives::</w:t>
+      </w:r>
+      <w:proofErr w:type="spellStart"/>
+      <w:r>
+        <w:rPr>
+          <w:b/>
+          <w:bCs/>
+        </w:rPr>
+        <w:t>prf</w:t>
+      </w:r>
+      <w:proofErr w:type="spellEnd"/>
+    </w:p>
+    <w:p>
+      <w:pPr>
+        <w:pStyle w:val="ListParagraph"/>
+        <w:bidi w:val="0"/>
+      </w:pPr>
+      <w:r>
+        <w:t xml:space="preserve">The unused </w:t>
+      </w:r>
+      <w:r>
+        <w:t xml:space="preserve">key </w:t>
+      </w:r>
+      <w:r>
+        <w:t xml:space="preserve">class member has been deleted from </w:t>
+      </w:r>
+      <w:proofErr w:type="spellStart"/>
+      <w:r>
+        <w:t>BcHMAC</w:t>
+      </w:r>
+      <w:proofErr w:type="spellEnd"/>
+      <w:r>
+        <w:t xml:space="preserve"> class.</w:t>
+      </w:r>
+    </w:p>
+    <w:p>
+      <w:pPr>
+        <w:bidi w:val="0"/>
+        <w:rPr>
+          <w:b/>
+          <w:bCs/>
+        </w:rPr>
+      </w:pPr>
+      <w:r>
+        <w:rPr>
+          <w:b/>
+          <w:bCs/>
+        </w:rPr>
+        <w:t>Primitives::</w:t>
+      </w:r>
+      <w:proofErr w:type="spellStart"/>
+      <w:r>
+        <w:rPr>
+          <w:b/>
+          <w:bCs/>
+        </w:rPr>
+        <w:t>trapdoorPermutation</w:t>
+      </w:r>
+      <w:proofErr w:type="spellEnd"/>
+    </w:p>
+    <w:p>
+      <w:pPr>
+        <w:pStyle w:val="ListParagraph"/>
+        <w:bidi w:val="0"/>
+      </w:pPr>
+      <w:r>
+        <w:t xml:space="preserve">The </w:t>
+      </w:r>
+      <w:proofErr w:type="spellStart"/>
+      <w:r>
+        <w:t>RSAElement</w:t>
+      </w:r>
+      <w:proofErr w:type="spellEnd"/>
+      <w:r>
+        <w:t xml:space="preserve"> class has been changed from package private to public. This is because the </w:t>
+      </w:r>
+      <w:proofErr w:type="spellStart"/>
+      <w:r>
+        <w:t>OpenSSL</w:t>
+      </w:r>
+      <w:proofErr w:type="spellEnd"/>
+      <w:r>
+        <w:t xml:space="preserve"> implementation of RSA should use this class although it is not in the same package. </w:t>
+      </w:r>
+    </w:p>
+    <w:p>
+      <w:pPr>
+        <w:bidi w:val="0"/>
+        <w:rPr>
+          <w:b/>
+          <w:bCs/>
+        </w:rPr>
+      </w:pPr>
+      <w:r>
+        <w:rPr>
+          <w:b/>
+          <w:bCs/>
+        </w:rPr>
+        <w:t>C++</w:t>
+      </w:r>
+      <w:proofErr w:type="spellStart"/>
+      <w:r>
+        <w:rPr>
+          <w:b/>
+          <w:bCs/>
+        </w:rPr>
+        <w:t>Src</w:t>
+      </w:r>
+      <w:proofErr w:type="spellEnd"/>
+      <w:r>
+        <w:rPr>
+          <w:b/>
+          <w:bCs/>
+        </w:rPr>
+        <w:t>:</w:t>
+      </w:r>
+      <w:proofErr w:type="gramStart"/>
+      <w:r>
+        <w:rPr>
+          <w:b/>
+          <w:bCs/>
+        </w:rPr>
+        <w:t>:</w:t>
+      </w:r>
+      <w:proofErr w:type="spellStart"/>
+      <w:r>
+        <w:rPr>
+          <w:b/>
+          <w:bCs/>
+        </w:rPr>
+        <w:t>Jni</w:t>
+      </w:r>
+      <w:proofErr w:type="spellEnd"/>
+      <w:proofErr w:type="gramEnd"/>
+    </w:p>
+    <w:p>
+      <w:pPr>
+        <w:pStyle w:val="ListParagraph"/>
+        <w:numPr>
+          <w:ilvl w:val="0"/>
+          <w:numId w:val="58"/>
+        </w:numPr>
+        <w:bidi w:val="0"/>
+      </w:pPr>
+      <w:proofErr w:type="spellStart"/>
+      <w:r>
+        <w:t>AESPermutation</w:t>
+      </w:r>
+      <w:proofErr w:type="spellEnd"/>
+      <w:proofErr w:type="gramStart"/>
+      <w:r>
         <w:t>::</w:t>
       </w:r>
-      <w:proofErr w:type="spellStart"/>
       <w:proofErr w:type="gramEnd"/>
       <w:r>
-        <w:rPr>
-          <w:b/>
-          <w:bCs/>
-        </w:rPr>
-        <w:t>d</w:t>
-      </w:r>
-      <w:r>
-        <w:rPr>
-          <w:b/>
-          <w:bCs/>
-        </w:rPr>
-        <w:t>log</w:t>
-      </w:r>
-      <w:proofErr w:type="spellEnd"/>
-      <w:r>
-        <w:rPr>
-          <w:b/>
-          <w:bCs/>
-        </w:rPr>
-        <w:t>::miracle</w:t>
-      </w:r>
-    </w:p>
-    <w:p>
-      <w:pPr>
-        <w:pStyle w:val="ListParagraph"/>
-        <w:numPr>
-          <w:ilvl w:val="0"/>
-          <w:numId w:val="57"/>
-        </w:numPr>
-        <w:bidi w:val="0"/>
-      </w:pPr>
-      <w:r>
-        <w:t xml:space="preserve">The unused ECF2mUtility class member has been deleted from </w:t>
-      </w:r>
-      <w:r>
-        <w:t>ECF2mPointMiracl</w:t>
-      </w:r>
-      <w:r>
-        <w:t xml:space="preserve"> class.</w:t>
-      </w:r>
-    </w:p>
-    <w:p>
-      <w:pPr>
-        <w:pStyle w:val="ListParagraph"/>
-        <w:numPr>
-          <w:ilvl w:val="0"/>
-          <w:numId w:val="57"/>
-        </w:numPr>
-        <w:bidi w:val="0"/>
-      </w:pPr>
-      <w:r>
-        <w:t xml:space="preserve">The unused </w:t>
-      </w:r>
-      <w:proofErr w:type="spellStart"/>
-      <w:r>
-        <w:t>ECFp</w:t>
-      </w:r>
-      <w:r>
-        <w:t>Utility</w:t>
-      </w:r>
-      <w:proofErr w:type="spellEnd"/>
-      <w:r>
-        <w:t xml:space="preserve"> class member has been deleted from </w:t>
-      </w:r>
-      <w:proofErr w:type="spellStart"/>
-      <w:r>
-        <w:t>ECFp</w:t>
-      </w:r>
-      <w:r>
-        <w:t>PointMiracl</w:t>
-      </w:r>
-      <w:proofErr w:type="spellEnd"/>
-      <w:r>
-        <w:t xml:space="preserve"> class.</w:t>
-      </w:r>
-    </w:p>
-    <w:p>
-      <w:pPr>
-        <w:bidi w:val="0"/>
-        <w:rPr>
-          <w:b/>
-          <w:bCs/>
-        </w:rPr>
-      </w:pPr>
-      <w:r>
-        <w:rPr>
-          <w:b/>
-          <w:bCs/>
-        </w:rPr>
-        <w:t>Primitives::</w:t>
-      </w:r>
-      <w:proofErr w:type="spellStart"/>
-      <w:r>
-        <w:rPr>
-          <w:b/>
-          <w:bCs/>
-        </w:rPr>
-        <w:t>prf</w:t>
-      </w:r>
-      <w:proofErr w:type="spellEnd"/>
-    </w:p>
-    <w:p>
-      <w:pPr>
-        <w:pStyle w:val="ListParagraph"/>
-        <w:bidi w:val="0"/>
-      </w:pPr>
-      <w:r>
-        <w:t xml:space="preserve">The unused </w:t>
-      </w:r>
-      <w:r>
-        <w:t xml:space="preserve">key </w:t>
-      </w:r>
-      <w:r>
-        <w:t xml:space="preserve">class member has been deleted from </w:t>
-      </w:r>
-      <w:proofErr w:type="spellStart"/>
-      <w:r>
-        <w:t>BcHMAC</w:t>
-      </w:r>
-      <w:proofErr w:type="spellEnd"/>
-      <w:r>
-        <w:t xml:space="preserve"> class.</w:t>
-      </w:r>
-    </w:p>
-    <w:p>
-      <w:pPr>
-        <w:bidi w:val="0"/>
-        <w:rPr>
-          <w:b/>
-          <w:bCs/>
-        </w:rPr>
-      </w:pPr>
-      <w:r>
-        <w:rPr>
-          <w:b/>
-          <w:bCs/>
-        </w:rPr>
-        <w:t>Primitives::</w:t>
-      </w:r>
-      <w:proofErr w:type="spellStart"/>
-      <w:r>
-        <w:rPr>
-          <w:b/>
-          <w:bCs/>
-        </w:rPr>
-        <w:t>trapdoorPermutation</w:t>
-      </w:r>
-      <w:proofErr w:type="spellEnd"/>
-    </w:p>
-    <w:p>
-      <w:pPr>
-        <w:pStyle w:val="ListParagraph"/>
-        <w:bidi w:val="0"/>
-      </w:pPr>
-      <w:r>
-        <w:t xml:space="preserve">The </w:t>
-      </w:r>
-      <w:proofErr w:type="spellStart"/>
-      <w:r>
-        <w:t>RSAElement</w:t>
-      </w:r>
-      <w:proofErr w:type="spellEnd"/>
-      <w:r>
-        <w:t xml:space="preserve"> class has been changed from package private to public. This is because the </w:t>
-      </w:r>
-      <w:proofErr w:type="spellStart"/>
-      <w:r>
-        <w:t>OpenSSL</w:t>
-      </w:r>
-      <w:proofErr w:type="spellEnd"/>
-      <w:r>
-        <w:t xml:space="preserve"> implementation of RSA should use this class although it is not in the same package. </w:t>
+        <w:t xml:space="preserve"> </w:t>
+      </w:r>
+      <w:proofErr w:type="spellStart"/>
+      <w:r>
+        <w:t>optimizedCompute</w:t>
+      </w:r>
+      <w:proofErr w:type="spellEnd"/>
+      <w:r>
+        <w:t xml:space="preserve"> – Instead of copying each block and send the new block to the compute function, now we send the pointer to the next block.</w:t>
+      </w:r>
+    </w:p>
+    <w:p>
+      <w:pPr>
+        <w:pStyle w:val="ListParagraph"/>
+        <w:numPr>
+          <w:ilvl w:val="0"/>
+          <w:numId w:val="58"/>
+        </w:numPr>
+        <w:bidi w:val="0"/>
+      </w:pPr>
+      <w:proofErr w:type="spellStart"/>
+      <w:r>
+        <w:t>CollisionResistantHash</w:t>
+      </w:r>
+      <w:proofErr w:type="spellEnd"/>
+      <w:proofErr w:type="gramStart"/>
+      <w:r>
+        <w:t>::</w:t>
+      </w:r>
+      <w:proofErr w:type="gramEnd"/>
+      <w:r>
+        <w:t xml:space="preserve"> </w:t>
+      </w:r>
+      <w:proofErr w:type="spellStart"/>
+      <w:r>
+        <w:t>createHash</w:t>
+      </w:r>
+      <w:proofErr w:type="spellEnd"/>
+      <w:r>
+        <w:t xml:space="preserve"> – The JNI string is now deleted in the end of the function.</w:t>
+      </w:r>
+    </w:p>
+    <w:p>
+      <w:pPr>
+        <w:pStyle w:val="ListParagraph"/>
+        <w:numPr>
+          <w:ilvl w:val="0"/>
+          <w:numId w:val="58"/>
+        </w:numPr>
+        <w:bidi w:val="0"/>
+      </w:pPr>
+      <w:proofErr w:type="spellStart"/>
+      <w:r>
+        <w:t>CollisionResistantHash</w:t>
+      </w:r>
+      <w:proofErr w:type="spellEnd"/>
+      <w:r>
+        <w:t>::</w:t>
+      </w:r>
+      <w:proofErr w:type="spellStart"/>
+      <w:r>
+        <w:t>deleteHash</w:t>
+      </w:r>
+      <w:proofErr w:type="spellEnd"/>
+      <w:r>
+        <w:t xml:space="preserve"> – The implementation was added.</w:t>
       </w:r>
     </w:p>
     <w:p>
@@ -6397,162 +6506,38 @@
         <w:t>Src</w:t>
       </w:r>
       <w:proofErr w:type="spellEnd"/>
+      <w:r>
+        <w:rPr>
+          <w:b/>
+          <w:bCs/>
+        </w:rPr>
+        <w:t>:</w:t>
+      </w:r>
       <w:proofErr w:type="gramStart"/>
       <w:r>
         <w:rPr>
           <w:b/>
           <w:bCs/>
         </w:rPr>
-        <w:t>::</w:t>
-      </w:r>
-      <w:proofErr w:type="spellStart"/>
+        <w:t>:</w:t>
+      </w:r>
+      <w:proofErr w:type="spellStart"/>
+      <w:r>
+        <w:rPr>
+          <w:b/>
+          <w:bCs/>
+        </w:rPr>
+        <w:t>Jni</w:t>
+      </w:r>
+      <w:r>
+        <w:rPr>
+          <w:b/>
+          <w:bCs/>
+        </w:rPr>
+        <w:t>Miracl</w:t>
+      </w:r>
+      <w:proofErr w:type="spellEnd"/>
       <w:proofErr w:type="gramEnd"/>
-      <w:r>
-        <w:rPr>
-          <w:b/>
-          <w:bCs/>
-        </w:rPr>
-        <w:t>Jni</w:t>
-      </w:r>
-      <w:proofErr w:type="spellEnd"/>
-    </w:p>
-    <w:p>
-      <w:pPr>
-        <w:pStyle w:val="ListParagraph"/>
-        <w:numPr>
-          <w:ilvl w:val="0"/>
-          <w:numId w:val="58"/>
-        </w:numPr>
-        <w:bidi w:val="0"/>
-      </w:pPr>
-      <w:proofErr w:type="spellStart"/>
-      <w:r>
-        <w:t>AESPermutation</w:t>
-      </w:r>
-      <w:proofErr w:type="spellEnd"/>
-      <w:proofErr w:type="gramStart"/>
-      <w:r>
-        <w:t>::</w:t>
-      </w:r>
-      <w:proofErr w:type="gramEnd"/>
-      <w:r>
-        <w:t xml:space="preserve"> </w:t>
-      </w:r>
-      <w:proofErr w:type="spellStart"/>
-      <w:r>
-        <w:t>optimizedCompute</w:t>
-      </w:r>
-      <w:proofErr w:type="spellEnd"/>
-      <w:r>
-        <w:t xml:space="preserve"> – Instead of copying each block and send the new block to the compute function, now we send the pointer to the next block.</w:t>
-      </w:r>
-    </w:p>
-    <w:p>
-      <w:pPr>
-        <w:pStyle w:val="ListParagraph"/>
-        <w:numPr>
-          <w:ilvl w:val="0"/>
-          <w:numId w:val="58"/>
-        </w:numPr>
-        <w:bidi w:val="0"/>
-      </w:pPr>
-      <w:proofErr w:type="spellStart"/>
-      <w:r>
-        <w:t>CollisionResistantHash</w:t>
-      </w:r>
-      <w:proofErr w:type="spellEnd"/>
-      <w:proofErr w:type="gramStart"/>
-      <w:r>
-        <w:t>::</w:t>
-      </w:r>
-      <w:proofErr w:type="gramEnd"/>
-      <w:r>
-        <w:t xml:space="preserve"> </w:t>
-      </w:r>
-      <w:proofErr w:type="spellStart"/>
-      <w:r>
-        <w:t>createHash</w:t>
-      </w:r>
-      <w:proofErr w:type="spellEnd"/>
-      <w:r>
-        <w:t xml:space="preserve"> – The JNI string is now deleted in the end of the function.</w:t>
-      </w:r>
-    </w:p>
-    <w:p>
-      <w:pPr>
-        <w:pStyle w:val="ListParagraph"/>
-        <w:numPr>
-          <w:ilvl w:val="0"/>
-          <w:numId w:val="58"/>
-        </w:numPr>
-        <w:bidi w:val="0"/>
-      </w:pPr>
-      <w:proofErr w:type="spellStart"/>
-      <w:r>
-        <w:t>CollisionResistantHash</w:t>
-      </w:r>
-      <w:proofErr w:type="spellEnd"/>
-      <w:r>
-        <w:t>::</w:t>
-      </w:r>
-      <w:proofErr w:type="spellStart"/>
-      <w:r>
-        <w:t>deleteHash</w:t>
-      </w:r>
-      <w:proofErr w:type="spellEnd"/>
-      <w:r>
-        <w:t xml:space="preserve"> – The implementation was added.</w:t>
-      </w:r>
-    </w:p>
-    <w:p>
-      <w:pPr>
-        <w:bidi w:val="0"/>
-        <w:rPr>
-          <w:b/>
-          <w:bCs/>
-        </w:rPr>
-      </w:pPr>
-      <w:r>
-        <w:rPr>
-          <w:b/>
-          <w:bCs/>
-        </w:rPr>
-        <w:t>C++</w:t>
-      </w:r>
-      <w:proofErr w:type="spellStart"/>
-      <w:r>
-        <w:rPr>
-          <w:b/>
-          <w:bCs/>
-        </w:rPr>
-        <w:t>Src</w:t>
-      </w:r>
-      <w:proofErr w:type="spellEnd"/>
-      <w:proofErr w:type="gramStart"/>
-      <w:r>
-        <w:rPr>
-          <w:b/>
-          <w:bCs/>
-        </w:rPr>
-        <w:t>::</w:t>
-      </w:r>
-      <w:proofErr w:type="spellStart"/>
-      <w:proofErr w:type="gramEnd"/>
-      <w:r>
-        <w:rPr>
-          <w:b/>
-          <w:bCs/>
-        </w:rPr>
-        <w:t>Jni</w:t>
-      </w:r>
-      <w:r>
-        <w:rPr>
-          <w:b/>
-          <w:bCs/>
-        </w:rPr>
-        <w:t>Miracl</w:t>
-      </w:r>
-      <w:proofErr w:type="spellEnd"/>
     </w:p>
     <w:p>
       <w:pPr>
@@ -7480,15 +7465,15 @@
         <w:bidi w:val="0"/>
       </w:pPr>
       <w:r>
-        <w:t>Gate</w:t>
+        <w:t>Gate::</w:t>
       </w:r>
       <w:proofErr w:type="gramStart"/>
       <w:r>
-        <w:t>::</w:t>
+        <w:t>verify(</w:t>
       </w:r>
       <w:proofErr w:type="gramEnd"/>
       <w:r>
-        <w:t xml:space="preserve">verify(…) </w:t>
+        <w:t xml:space="preserve">…) </w:t>
       </w:r>
       <w:r>
         <w:t>has been</w:t>
@@ -8694,6 +8679,14 @@
         <w:t>createCircuitUtil</w:t>
       </w:r>
       <w:proofErr w:type="spellEnd"/>
+      <w:r>
+        <w:rPr>
+          <w:rFonts w:ascii="Courier New" w:hAnsi="Courier New" w:cs="Courier New"/>
+          <w:sz w:val="20"/>
+          <w:szCs w:val="20"/>
+        </w:rPr>
+        <w:t>(</w:t>
+      </w:r>
       <w:proofErr w:type="gramEnd"/>
       <w:r>
         <w:rPr>
@@ -8701,7 +8694,7 @@
           <w:sz w:val="20"/>
           <w:szCs w:val="20"/>
         </w:rPr>
-        <w:t>()</w:t>
+        <w:t>)</w:t>
       </w:r>
       <w:r>
         <w:t xml:space="preserve"> returns the utility class related to the concrete circuit.</w:t>
@@ -8727,6 +8720,14 @@
         <w:t>getUngarbledCircuit</w:t>
       </w:r>
       <w:proofErr w:type="spellEnd"/>
+      <w:r>
+        <w:rPr>
+          <w:rFonts w:ascii="Courier New" w:hAnsi="Courier New" w:cs="Courier New"/>
+          <w:sz w:val="20"/>
+          <w:szCs w:val="20"/>
+        </w:rPr>
+        <w:t>(</w:t>
+      </w:r>
       <w:proofErr w:type="gramEnd"/>
       <w:r>
         <w:rPr>
@@ -8734,7 +8735,7 @@
           <w:sz w:val="20"/>
           <w:szCs w:val="20"/>
         </w:rPr>
-        <w:t>()</w:t>
+        <w:t>)</w:t>
       </w:r>
       <w:r>
         <w:t xml:space="preserve"> returns the </w:t>
@@ -8956,6 +8957,14 @@
         <w:t>GarbledGate</w:t>
       </w:r>
       <w:proofErr w:type="spellEnd"/>
+      <w:r>
+        <w:rPr>
+          <w:rFonts w:ascii="Courier New" w:hAnsi="Courier New" w:cs="Courier New"/>
+          <w:sz w:val="20"/>
+          <w:szCs w:val="20"/>
+        </w:rPr>
+        <w:t>::</w:t>
+      </w:r>
       <w:proofErr w:type="gramStart"/>
       <w:r>
         <w:rPr>
@@ -8963,17 +8972,9 @@
           <w:sz w:val="20"/>
           <w:szCs w:val="20"/>
         </w:rPr>
-        <w:t>::</w:t>
+        <w:t>compute(</w:t>
       </w:r>
       <w:proofErr w:type="gramEnd"/>
-      <w:r>
-        <w:rPr>
-          <w:rFonts w:ascii="Courier New" w:hAnsi="Courier New" w:cs="Courier New"/>
-          <w:sz w:val="20"/>
-          <w:szCs w:val="20"/>
-        </w:rPr>
-        <w:t>compute(</w:t>
-      </w:r>
       <w:r>
         <w:rPr>
           <w:rFonts w:ascii="Courier New" w:hAnsi="Courier New" w:cs="Courier New"/>
@@ -9794,6 +9795,14 @@
         <w:t>OTBatchSender</w:t>
       </w:r>
       <w:proofErr w:type="spellEnd"/>
+      <w:r>
+        <w:rPr>
+          <w:rFonts w:ascii="Courier New" w:hAnsi="Courier New" w:cs="Courier New"/>
+          <w:sz w:val="20"/>
+          <w:szCs w:val="20"/>
+        </w:rPr>
+        <w:t>::</w:t>
+      </w:r>
       <w:proofErr w:type="gramStart"/>
       <w:r>
         <w:rPr>
@@ -9801,281 +9810,288 @@
           <w:sz w:val="20"/>
           <w:szCs w:val="20"/>
         </w:rPr>
+        <w:t>transfer(</w:t>
+      </w:r>
+      <w:proofErr w:type="gramEnd"/>
+      <w:r>
+        <w:rPr>
+          <w:rFonts w:ascii="Courier New" w:hAnsi="Courier New" w:cs="Courier New"/>
+          <w:sz w:val="20"/>
+          <w:szCs w:val="20"/>
+        </w:rPr>
+        <w:t>…)</w:t>
+      </w:r>
+      <w:r>
+        <w:t xml:space="preserve"> function </w:t>
+      </w:r>
+      <w:r>
+        <w:t xml:space="preserve">has been changed </w:t>
+      </w:r>
+      <w:r>
+        <w:t xml:space="preserve">from void to </w:t>
+      </w:r>
+      <w:proofErr w:type="spellStart"/>
+      <w:r>
+        <w:t>OTBatchSOutput</w:t>
+      </w:r>
+      <w:proofErr w:type="spellEnd"/>
+      <w:r>
+        <w:t xml:space="preserve">. This is because there are cases that the sender has an output (for example, in correlated </w:t>
+      </w:r>
+      <w:proofErr w:type="spellStart"/>
+      <w:r>
+        <w:t>OTExtension</w:t>
+      </w:r>
+      <w:proofErr w:type="spellEnd"/>
+      <w:r>
+        <w:t>). Implementation that has no output will return null.</w:t>
+      </w:r>
+    </w:p>
+    <w:p>
+      <w:pPr>
+        <w:pStyle w:val="ListParagraph"/>
+        <w:numPr>
+          <w:ilvl w:val="0"/>
+          <w:numId w:val="5"/>
+        </w:numPr>
+        <w:bidi w:val="0"/>
+      </w:pPr>
+      <w:r>
+        <w:t xml:space="preserve">According to the above new return value, </w:t>
+      </w:r>
+      <w:proofErr w:type="spellStart"/>
+      <w:r>
+        <w:rPr>
+          <w:rFonts w:ascii="Courier New" w:hAnsi="Courier New" w:cs="Courier New"/>
+          <w:sz w:val="20"/>
+          <w:szCs w:val="20"/>
+        </w:rPr>
+        <w:t>OTSemiHonestDDHBatchSenderAbs</w:t>
+      </w:r>
+      <w:proofErr w:type="spellEnd"/>
+      <w:r>
+        <w:t xml:space="preserve"> return</w:t>
+      </w:r>
+      <w:r>
+        <w:t>s</w:t>
+      </w:r>
+      <w:r>
+        <w:t xml:space="preserve"> null in the transfer function because it has no output.</w:t>
+      </w:r>
+    </w:p>
+    <w:p>
+      <w:pPr>
+        <w:pStyle w:val="ListParagraph"/>
+        <w:bidi w:val="0"/>
+      </w:pPr>
+    </w:p>
+    <w:p>
+      <w:pPr>
+        <w:bidi w:val="0"/>
+        <w:rPr>
+          <w:b/>
+          <w:bCs/>
+        </w:rPr>
+      </w:pPr>
+      <w:proofErr w:type="spellStart"/>
+      <w:r>
+        <w:rPr>
+          <w:b/>
+          <w:bCs/>
+        </w:rPr>
+        <w:t>InteractiveMidProtocols</w:t>
+      </w:r>
+      <w:proofErr w:type="spellEnd"/>
+      <w:r>
+        <w:rPr>
+          <w:b/>
+          <w:bCs/>
+        </w:rPr>
         <w:t>::</w:t>
       </w:r>
+      <w:proofErr w:type="spellStart"/>
+      <w:r>
+        <w:rPr>
+          <w:b/>
+          <w:bCs/>
+        </w:rPr>
+        <w:t>ot</w:t>
+      </w:r>
+      <w:proofErr w:type="spellEnd"/>
+      <w:r>
+        <w:rPr>
+          <w:b/>
+          <w:bCs/>
+        </w:rPr>
+        <w:t>::</w:t>
+      </w:r>
+      <w:proofErr w:type="spellStart"/>
+      <w:r>
+        <w:rPr>
+          <w:b/>
+          <w:bCs/>
+        </w:rPr>
+        <w:t>OTBatch</w:t>
+      </w:r>
+      <w:proofErr w:type="spellEnd"/>
+    </w:p>
+    <w:p>
+      <w:pPr>
+        <w:pStyle w:val="ListParagraph"/>
+        <w:bidi w:val="0"/>
+      </w:pPr>
+      <w:r>
+        <w:t xml:space="preserve">This package </w:t>
+      </w:r>
+      <w:r>
+        <w:t>use</w:t>
+      </w:r>
+      <w:r>
+        <w:t>d</w:t>
+      </w:r>
+      <w:r>
+        <w:t xml:space="preserve"> to be</w:t>
+      </w:r>
+      <w:r>
+        <w:t xml:space="preserve"> under </w:t>
+      </w:r>
+      <w:proofErr w:type="spellStart"/>
+      <w:r>
+        <w:t>interactiveMidProtocols</w:t>
+      </w:r>
+      <w:proofErr w:type="spellEnd"/>
+      <w:r>
+        <w:t xml:space="preserve">. </w:t>
+      </w:r>
+      <w:r>
+        <w:t>W</w:t>
+      </w:r>
+      <w:r>
+        <w:t>e decided that</w:t>
+      </w:r>
+      <w:r>
+        <w:t xml:space="preserve"> from now on</w:t>
+      </w:r>
+      <w:r>
+        <w:t>, since it is a kind of OT protocol, it is more convenient to put it under the OT package.</w:t>
+      </w:r>
+    </w:p>
+    <w:p>
+      <w:pPr>
+        <w:bidi w:val="0"/>
+        <w:rPr>
+          <w:b/>
+          <w:bCs/>
+        </w:rPr>
+      </w:pPr>
+      <w:r>
+        <w:rPr>
+          <w:b/>
+          <w:bCs/>
+        </w:rPr>
+        <w:t>Primitives::</w:t>
+      </w:r>
+      <w:proofErr w:type="spellStart"/>
+      <w:r>
+        <w:rPr>
+          <w:b/>
+          <w:bCs/>
+        </w:rPr>
+        <w:t>Dlog</w:t>
+      </w:r>
+      <w:proofErr w:type="spellEnd"/>
+    </w:p>
+    <w:p>
+      <w:pPr>
+        <w:pStyle w:val="ListParagraph"/>
+        <w:bidi w:val="0"/>
+      </w:pPr>
+      <w:r>
+        <w:t>The</w:t>
+      </w:r>
+      <w:r>
+        <w:t xml:space="preserve"> creation of a file called "</w:t>
+      </w:r>
+      <w:r>
+        <w:t>EcFpPointMiracleResults.csv</w:t>
+      </w:r>
+      <w:r>
+        <w:t xml:space="preserve">" in the constructor of </w:t>
+      </w:r>
+      <w:proofErr w:type="spellStart"/>
+      <w:r>
+        <w:rPr>
+          <w:rFonts w:ascii="Courier New" w:hAnsi="Courier New" w:cs="Courier New"/>
+          <w:sz w:val="20"/>
+          <w:szCs w:val="20"/>
+        </w:rPr>
+        <w:t>MiraclAdapterDlogEC</w:t>
+      </w:r>
+      <w:proofErr w:type="spellEnd"/>
+      <w:r>
+        <w:rPr>
+          <w:rFonts w:ascii="Courier New" w:hAnsi="Courier New" w:cs="Courier New"/>
+          <w:sz w:val="20"/>
+          <w:szCs w:val="20"/>
+        </w:rPr>
+        <w:t xml:space="preserve"> </w:t>
+      </w:r>
+      <w:r>
+        <w:t>has been deleted</w:t>
+      </w:r>
+      <w:r>
+        <w:t>. This file is not in use anymore and should not be created.</w:t>
+      </w:r>
+    </w:p>
+    <w:p>
+      <w:pPr>
+        <w:bidi w:val="0"/>
+        <w:rPr>
+          <w:b/>
+          <w:bCs/>
+        </w:rPr>
+      </w:pPr>
+      <w:r>
+        <w:rPr>
+          <w:b/>
+          <w:bCs/>
+        </w:rPr>
+        <w:t>C++</w:t>
+      </w:r>
+      <w:proofErr w:type="spellStart"/>
+      <w:r>
+        <w:rPr>
+          <w:b/>
+          <w:bCs/>
+        </w:rPr>
+        <w:t>Src</w:t>
+      </w:r>
+      <w:proofErr w:type="spellEnd"/>
+      <w:r>
+        <w:rPr>
+          <w:b/>
+          <w:bCs/>
+        </w:rPr>
+        <w:t>:</w:t>
+      </w:r>
+      <w:proofErr w:type="gramStart"/>
+      <w:r>
+        <w:rPr>
+          <w:b/>
+          <w:bCs/>
+        </w:rPr>
+        <w:t>:</w:t>
+      </w:r>
+      <w:proofErr w:type="spellStart"/>
+      <w:r>
+        <w:rPr>
+          <w:b/>
+          <w:bCs/>
+        </w:rPr>
+        <w:t>JniOtExtension</w:t>
+      </w:r>
+      <w:proofErr w:type="spellEnd"/>
       <w:proofErr w:type="gramEnd"/>
-      <w:r>
-        <w:rPr>
-          <w:rFonts w:ascii="Courier New" w:hAnsi="Courier New" w:cs="Courier New"/>
-          <w:sz w:val="20"/>
-          <w:szCs w:val="20"/>
-        </w:rPr>
-        <w:t>transfer(…)</w:t>
-      </w:r>
-      <w:r>
-        <w:t xml:space="preserve"> function </w:t>
-      </w:r>
-      <w:r>
-        <w:t xml:space="preserve">has been changed </w:t>
-      </w:r>
-      <w:r>
-        <w:t xml:space="preserve">from void to </w:t>
-      </w:r>
-      <w:proofErr w:type="spellStart"/>
-      <w:r>
-        <w:t>OTBatchSOutput</w:t>
-      </w:r>
-      <w:proofErr w:type="spellEnd"/>
-      <w:r>
-        <w:t xml:space="preserve">. This is because there are cases that the sender has an output (for example, in correlated </w:t>
-      </w:r>
-      <w:proofErr w:type="spellStart"/>
-      <w:r>
-        <w:t>OTExtension</w:t>
-      </w:r>
-      <w:proofErr w:type="spellEnd"/>
-      <w:r>
-        <w:t>). Implementation that has no output will return null.</w:t>
-      </w:r>
-    </w:p>
-    <w:p>
-      <w:pPr>
-        <w:pStyle w:val="ListParagraph"/>
-        <w:numPr>
-          <w:ilvl w:val="0"/>
-          <w:numId w:val="5"/>
-        </w:numPr>
-        <w:bidi w:val="0"/>
-      </w:pPr>
-      <w:r>
-        <w:t xml:space="preserve">According to the above new return value, </w:t>
-      </w:r>
-      <w:proofErr w:type="spellStart"/>
-      <w:r>
-        <w:rPr>
-          <w:rFonts w:ascii="Courier New" w:hAnsi="Courier New" w:cs="Courier New"/>
-          <w:sz w:val="20"/>
-          <w:szCs w:val="20"/>
-        </w:rPr>
-        <w:t>OTSemiHonestDDHBatchSenderAbs</w:t>
-      </w:r>
-      <w:proofErr w:type="spellEnd"/>
-      <w:r>
-        <w:t xml:space="preserve"> return</w:t>
-      </w:r>
-      <w:r>
-        <w:t>s</w:t>
-      </w:r>
-      <w:r>
-        <w:t xml:space="preserve"> null in the transfer function because it has no output.</w:t>
-      </w:r>
-    </w:p>
-    <w:p>
-      <w:pPr>
-        <w:pStyle w:val="ListParagraph"/>
-        <w:bidi w:val="0"/>
-      </w:pPr>
-    </w:p>
-    <w:p>
-      <w:pPr>
-        <w:bidi w:val="0"/>
-        <w:rPr>
-          <w:b/>
-          <w:bCs/>
-        </w:rPr>
-      </w:pPr>
-      <w:proofErr w:type="spellStart"/>
-      <w:r>
-        <w:rPr>
-          <w:b/>
-          <w:bCs/>
-        </w:rPr>
-        <w:t>InteractiveMidProtocols</w:t>
-      </w:r>
-      <w:proofErr w:type="spellEnd"/>
-      <w:r>
-        <w:rPr>
-          <w:b/>
-          <w:bCs/>
-        </w:rPr>
-        <w:t>::</w:t>
-      </w:r>
-      <w:proofErr w:type="spellStart"/>
-      <w:r>
-        <w:rPr>
-          <w:b/>
-          <w:bCs/>
-        </w:rPr>
-        <w:t>ot</w:t>
-      </w:r>
-      <w:proofErr w:type="spellEnd"/>
-      <w:r>
-        <w:rPr>
-          <w:b/>
-          <w:bCs/>
-        </w:rPr>
-        <w:t>::</w:t>
-      </w:r>
-      <w:proofErr w:type="spellStart"/>
-      <w:r>
-        <w:rPr>
-          <w:b/>
-          <w:bCs/>
-        </w:rPr>
-        <w:t>OTBatch</w:t>
-      </w:r>
-      <w:proofErr w:type="spellEnd"/>
-    </w:p>
-    <w:p>
-      <w:pPr>
-        <w:pStyle w:val="ListParagraph"/>
-        <w:bidi w:val="0"/>
-      </w:pPr>
-      <w:r>
-        <w:t xml:space="preserve">This package </w:t>
-      </w:r>
-      <w:r>
-        <w:t>use</w:t>
-      </w:r>
-      <w:r>
-        <w:t>d</w:t>
-      </w:r>
-      <w:r>
-        <w:t xml:space="preserve"> to be</w:t>
-      </w:r>
-      <w:r>
-        <w:t xml:space="preserve"> under </w:t>
-      </w:r>
-      <w:proofErr w:type="spellStart"/>
-      <w:r>
-        <w:t>interactiveMidProtocols</w:t>
-      </w:r>
-      <w:proofErr w:type="spellEnd"/>
-      <w:r>
-        <w:t xml:space="preserve">. </w:t>
-      </w:r>
-      <w:r>
-        <w:t>W</w:t>
-      </w:r>
-      <w:r>
-        <w:t>e decided that</w:t>
-      </w:r>
-      <w:r>
-        <w:t xml:space="preserve"> from now on</w:t>
-      </w:r>
-      <w:r>
-        <w:t>, since it is a kind of OT protocol, it is more convenient to put it under the OT package.</w:t>
-      </w:r>
-    </w:p>
-    <w:p>
-      <w:pPr>
-        <w:bidi w:val="0"/>
-        <w:rPr>
-          <w:b/>
-          <w:bCs/>
-        </w:rPr>
-      </w:pPr>
-      <w:r>
-        <w:rPr>
-          <w:b/>
-          <w:bCs/>
-        </w:rPr>
-        <w:t>Primitives::</w:t>
-      </w:r>
-      <w:proofErr w:type="spellStart"/>
-      <w:r>
-        <w:rPr>
-          <w:b/>
-          <w:bCs/>
-        </w:rPr>
-        <w:t>Dlog</w:t>
-      </w:r>
-      <w:proofErr w:type="spellEnd"/>
-    </w:p>
-    <w:p>
-      <w:pPr>
-        <w:pStyle w:val="ListParagraph"/>
-        <w:bidi w:val="0"/>
-      </w:pPr>
-      <w:r>
-        <w:t>The</w:t>
-      </w:r>
-      <w:r>
-        <w:t xml:space="preserve"> creation of a file called "</w:t>
-      </w:r>
-      <w:r>
-        <w:t>EcFpPointMiracleResults.csv</w:t>
-      </w:r>
-      <w:r>
-        <w:t xml:space="preserve">" in the constructor of </w:t>
-      </w:r>
-      <w:proofErr w:type="spellStart"/>
-      <w:r>
-        <w:rPr>
-          <w:rFonts w:ascii="Courier New" w:hAnsi="Courier New" w:cs="Courier New"/>
-          <w:sz w:val="20"/>
-          <w:szCs w:val="20"/>
-        </w:rPr>
-        <w:t>MiraclAdapterDlogEC</w:t>
-      </w:r>
-      <w:proofErr w:type="spellEnd"/>
-      <w:r>
-        <w:rPr>
-          <w:rFonts w:ascii="Courier New" w:hAnsi="Courier New" w:cs="Courier New"/>
-          <w:sz w:val="20"/>
-          <w:szCs w:val="20"/>
-        </w:rPr>
-        <w:t xml:space="preserve"> </w:t>
-      </w:r>
-      <w:r>
-        <w:t>has been deleted</w:t>
-      </w:r>
-      <w:r>
-        <w:t>. This file is not in use anymore and should not be created.</w:t>
-      </w:r>
-    </w:p>
-    <w:p>
-      <w:pPr>
-        <w:bidi w:val="0"/>
-        <w:rPr>
-          <w:b/>
-          <w:bCs/>
-        </w:rPr>
-      </w:pPr>
-      <w:r>
-        <w:rPr>
-          <w:b/>
-          <w:bCs/>
-        </w:rPr>
-        <w:t>C++</w:t>
-      </w:r>
-      <w:proofErr w:type="spellStart"/>
-      <w:r>
-        <w:rPr>
-          <w:b/>
-          <w:bCs/>
-        </w:rPr>
-        <w:t>Src</w:t>
-      </w:r>
-      <w:proofErr w:type="spellEnd"/>
-      <w:proofErr w:type="gramStart"/>
-      <w:r>
-        <w:rPr>
-          <w:b/>
-          <w:bCs/>
-        </w:rPr>
-        <w:t>::</w:t>
-      </w:r>
-      <w:proofErr w:type="spellStart"/>
-      <w:proofErr w:type="gramEnd"/>
-      <w:r>
-        <w:rPr>
-          <w:b/>
-          <w:bCs/>
-        </w:rPr>
-        <w:t>JniOtExtension</w:t>
-      </w:r>
-      <w:proofErr w:type="spellEnd"/>
     </w:p>
     <w:p>
       <w:pPr>
@@ -14219,6 +14235,16 @@
         <w:t>RabinFunction</w:t>
       </w:r>
       <w:proofErr w:type="spellEnd"/>
+      <w:r>
+        <w:rPr>
+          <w:rFonts w:ascii="Courier New" w:hAnsi="Courier New" w:cs="Courier New"/>
+          <w:color w:val="000000"/>
+          <w:sz w:val="20"/>
+          <w:szCs w:val="20"/>
+        </w:rPr>
+        <w:t>::</w:t>
+      </w:r>
+      <w:proofErr w:type="spellStart"/>
       <w:proofErr w:type="gramStart"/>
       <w:r>
         <w:rPr>
@@ -14227,9 +14253,93 @@
           <w:sz w:val="20"/>
           <w:szCs w:val="20"/>
         </w:rPr>
+        <w:t>ApplyFunction</w:t>
+      </w:r>
+      <w:proofErr w:type="spellEnd"/>
+      <w:r>
+        <w:rPr>
+          <w:rFonts w:ascii="Courier New" w:hAnsi="Courier New" w:cs="Courier New"/>
+          <w:color w:val="000000"/>
+          <w:sz w:val="20"/>
+          <w:szCs w:val="20"/>
+        </w:rPr>
+        <w:t>(</w:t>
+      </w:r>
+      <w:proofErr w:type="gramEnd"/>
+      <w:r>
+        <w:rPr>
+          <w:rFonts w:ascii="Courier New" w:hAnsi="Courier New" w:cs="Courier New"/>
+          <w:color w:val="000000"/>
+          <w:sz w:val="20"/>
+          <w:szCs w:val="20"/>
+        </w:rPr>
+        <w:t>)</w:t>
+      </w:r>
+      <w:r>
+        <w:t xml:space="preserve"> of Crypto++.</w:t>
+      </w:r>
+    </w:p>
+    <w:p>
+      <w:pPr>
+        <w:pStyle w:val="ListParagraph"/>
+        <w:numPr>
+          <w:ilvl w:val="0"/>
+          <w:numId w:val="30"/>
+        </w:numPr>
+        <w:bidi w:val="0"/>
+      </w:pPr>
+      <w:r>
+        <w:t xml:space="preserve">Implement the invert function of </w:t>
+      </w:r>
+      <w:proofErr w:type="spellStart"/>
+      <w:r>
+        <w:t>RabinPermutation</w:t>
+      </w:r>
+      <w:proofErr w:type="spellEnd"/>
+      <w:r>
+        <w:t xml:space="preserve"> using Crypto++ math function instead of using </w:t>
+      </w:r>
+      <w:proofErr w:type="spellStart"/>
+      <w:r>
+        <w:rPr>
+          <w:rFonts w:ascii="Courier New" w:hAnsi="Courier New" w:cs="Courier New"/>
+          <w:color w:val="000000"/>
+          <w:sz w:val="20"/>
+          <w:szCs w:val="20"/>
+        </w:rPr>
+        <w:t>RabinFunction</w:t>
+      </w:r>
+      <w:proofErr w:type="spellEnd"/>
+      <w:r>
+        <w:rPr>
+          <w:rFonts w:ascii="Courier New" w:hAnsi="Courier New" w:cs="Courier New"/>
+          <w:color w:val="000000"/>
+          <w:sz w:val="20"/>
+          <w:szCs w:val="20"/>
+        </w:rPr>
         <w:t>::</w:t>
       </w:r>
       <w:proofErr w:type="spellStart"/>
+      <w:proofErr w:type="gramStart"/>
+      <w:r>
+        <w:rPr>
+          <w:rFonts w:ascii="Courier New" w:hAnsi="Courier New" w:cs="Courier New"/>
+          <w:color w:val="000000"/>
+          <w:sz w:val="20"/>
+          <w:szCs w:val="20"/>
+        </w:rPr>
+        <w:t>CalculateInverse</w:t>
+      </w:r>
+      <w:proofErr w:type="spellEnd"/>
+      <w:r>
+        <w:rPr>
+          <w:rFonts w:ascii="Courier New" w:hAnsi="Courier New" w:cs="Courier New"/>
+          <w:color w:val="000000"/>
+          <w:sz w:val="20"/>
+          <w:szCs w:val="20"/>
+        </w:rPr>
+        <w:t>(</w:t>
+      </w:r>
       <w:proofErr w:type="gramEnd"/>
       <w:r>
         <w:rPr>
@@ -14238,83 +14348,7 @@
           <w:sz w:val="20"/>
           <w:szCs w:val="20"/>
         </w:rPr>
-        <w:t>ApplyFunction</w:t>
-      </w:r>
-      <w:proofErr w:type="spellEnd"/>
-      <w:r>
-        <w:rPr>
-          <w:rFonts w:ascii="Courier New" w:hAnsi="Courier New" w:cs="Courier New"/>
-          <w:color w:val="000000"/>
-          <w:sz w:val="20"/>
-          <w:szCs w:val="20"/>
-        </w:rPr>
-        <w:t>()</w:t>
-      </w:r>
-      <w:r>
-        <w:t xml:space="preserve"> of Crypto++.</w:t>
-      </w:r>
-    </w:p>
-    <w:p>
-      <w:pPr>
-        <w:pStyle w:val="ListParagraph"/>
-        <w:numPr>
-          <w:ilvl w:val="0"/>
-          <w:numId w:val="30"/>
-        </w:numPr>
-        <w:bidi w:val="0"/>
-      </w:pPr>
-      <w:r>
-        <w:t xml:space="preserve">Implement the invert function of </w:t>
-      </w:r>
-      <w:proofErr w:type="spellStart"/>
-      <w:r>
-        <w:t>RabinPermutation</w:t>
-      </w:r>
-      <w:proofErr w:type="spellEnd"/>
-      <w:r>
-        <w:t xml:space="preserve"> using Crypto++ math function instead of using </w:t>
-      </w:r>
-      <w:proofErr w:type="spellStart"/>
-      <w:r>
-        <w:rPr>
-          <w:rFonts w:ascii="Courier New" w:hAnsi="Courier New" w:cs="Courier New"/>
-          <w:color w:val="000000"/>
-          <w:sz w:val="20"/>
-          <w:szCs w:val="20"/>
-        </w:rPr>
-        <w:t>RabinFunction</w:t>
-      </w:r>
-      <w:proofErr w:type="spellEnd"/>
-      <w:proofErr w:type="gramStart"/>
-      <w:r>
-        <w:rPr>
-          <w:rFonts w:ascii="Courier New" w:hAnsi="Courier New" w:cs="Courier New"/>
-          <w:color w:val="000000"/>
-          <w:sz w:val="20"/>
-          <w:szCs w:val="20"/>
-        </w:rPr>
-        <w:t>::</w:t>
-      </w:r>
-      <w:proofErr w:type="spellStart"/>
-      <w:proofErr w:type="gramEnd"/>
-      <w:r>
-        <w:rPr>
-          <w:rFonts w:ascii="Courier New" w:hAnsi="Courier New" w:cs="Courier New"/>
-          <w:color w:val="000000"/>
-          <w:sz w:val="20"/>
-          <w:szCs w:val="20"/>
-        </w:rPr>
-        <w:t>CalculateInverse</w:t>
-      </w:r>
-      <w:proofErr w:type="spellEnd"/>
-      <w:r>
-        <w:rPr>
-          <w:rFonts w:ascii="Courier New" w:hAnsi="Courier New" w:cs="Courier New"/>
-          <w:color w:val="000000"/>
-          <w:sz w:val="20"/>
-          <w:szCs w:val="20"/>
-        </w:rPr>
-        <w:t>()</w:t>
+        <w:t>)</w:t>
       </w:r>
       <w:r>
         <w:t xml:space="preserve"> of Crypto++.</w:t>
@@ -14738,6 +14772,15 @@
         <w:t>setInputs</w:t>
       </w:r>
       <w:proofErr w:type="spellEnd"/>
+      <w:r>
+        <w:rPr>
+          <w:rFonts w:ascii="Courier New" w:hAnsi="Courier New" w:cs="Courier New"/>
+          <w:color w:val="000000"/>
+          <w:sz w:val="20"/>
+          <w:szCs w:val="20"/>
+        </w:rPr>
+        <w:t>(</w:t>
+      </w:r>
       <w:proofErr w:type="gramEnd"/>
       <w:r>
         <w:rPr>
@@ -14746,7 +14789,7 @@
           <w:sz w:val="20"/>
           <w:szCs w:val="20"/>
         </w:rPr>
-        <w:t xml:space="preserve">(Map&lt;Integer, Wire&gt; </w:t>
+        <w:t xml:space="preserve">Map&lt;Integer, Wire&gt; </w:t>
       </w:r>
       <w:proofErr w:type="spellStart"/>
       <w:r>
@@ -14796,6 +14839,15 @@
         <w:t>setInputs</w:t>
       </w:r>
       <w:proofErr w:type="spellEnd"/>
+      <w:r>
+        <w:rPr>
+          <w:rFonts w:ascii="Courier New" w:hAnsi="Courier New" w:cs="Courier New"/>
+          <w:color w:val="000000"/>
+          <w:sz w:val="20"/>
+          <w:szCs w:val="20"/>
+        </w:rPr>
+        <w:t>(</w:t>
+      </w:r>
       <w:proofErr w:type="gramEnd"/>
       <w:r>
         <w:rPr>
@@ -14804,7 +14856,7 @@
           <w:sz w:val="20"/>
           <w:szCs w:val="20"/>
         </w:rPr>
-        <w:t xml:space="preserve">(Map&lt;Integer, Wire&gt; </w:t>
+        <w:t xml:space="preserve">Map&lt;Integer, Wire&gt; </w:t>
       </w:r>
       <w:proofErr w:type="spellStart"/>
       <w:r>
@@ -18157,7 +18209,7 @@
 </file>
 
 <file path=word/numbering.xml><?xml version="1.0" encoding="utf-8"?>
-<w:numbering xmlns:wpc="http://schemas.microsoft.com/office/word/2010/wordprocessingCanvas" xmlns:mo="http://schemas.microsoft.com/office/mac/office/2008/main" xmlns:mc="http://schemas.openxmlformats.org/markup-compatibility/2006" xmlns:mv="urn:schemas-microsoft-com:mac:vml" xmlns:o="urn:schemas-microsoft-com:office:office" xmlns:r="http://schemas.openxmlformats.org/officeDocument/2006/relationships" xmlns:m="http://schemas.openxmlformats.org/officeDocument/2006/math" xmlns:v="urn:schemas-microsoft-com:vml" xmlns:wp14="http://schemas.microsoft.com/office/word/2010/wordprocessingDrawing" xmlns:wp="http://schemas.openxmlformats.org/drawingml/2006/wordprocessingDrawing" xmlns:w10="urn:schemas-microsoft-com:office:word" xmlns:w="http://schemas.openxmlformats.org/wordprocessingml/2006/main" xmlns:w14="http://schemas.microsoft.com/office/word/2010/wordml" xmlns:wpg="http://schemas.microsoft.com/office/word/2010/wordprocessingGroup" xmlns:wpi="http://schemas.microsoft.com/office/word/2010/wordprocessingInk" xmlns:wne="http://schemas.microsoft.com/office/word/2006/wordml" xmlns:wps="http://schemas.microsoft.com/office/word/2010/wordprocessingShape" mc:Ignorable="w14 wp14">
+<w:numbering xmlns:wpc="http://schemas.microsoft.com/office/word/2010/wordprocessingCanvas" xmlns:mc="http://schemas.openxmlformats.org/markup-compatibility/2006" xmlns:o="urn:schemas-microsoft-com:office:office" xmlns:r="http://schemas.openxmlformats.org/officeDocument/2006/relationships" xmlns:m="http://schemas.openxmlformats.org/officeDocument/2006/math" xmlns:v="urn:schemas-microsoft-com:vml" xmlns:wp14="http://schemas.microsoft.com/office/word/2010/wordprocessingDrawing" xmlns:wp="http://schemas.openxmlformats.org/drawingml/2006/wordprocessingDrawing" xmlns:w10="urn:schemas-microsoft-com:office:word" xmlns:w="http://schemas.openxmlformats.org/wordprocessingml/2006/main" xmlns:w14="http://schemas.microsoft.com/office/word/2010/wordml" xmlns:wpg="http://schemas.microsoft.com/office/word/2010/wordprocessingGroup" xmlns:wpi="http://schemas.microsoft.com/office/word/2010/wordprocessingInk" xmlns:wne="http://schemas.microsoft.com/office/word/2006/wordml" xmlns:wps="http://schemas.microsoft.com/office/word/2010/wordprocessingShape" mc:Ignorable="w14 wp14">
   <w:abstractNum w:abstractNumId="0">
     <w:nsid w:val="03447C8D"/>
     <w:multiLevelType w:val="hybridMultilevel"/>
@@ -25793,7 +25845,7 @@
       </w:pPr>
     </w:pPrDefault>
   </w:docDefaults>
-  <w:latentStyles w:defLockedState="0" w:defUIPriority="99" w:defSemiHidden="1" w:defUnhideWhenUsed="1" w:defQFormat="0" w:count="276">
+  <w:latentStyles w:defLockedState="0" w:defUIPriority="99" w:defSemiHidden="1" w:defUnhideWhenUsed="1" w:defQFormat="0" w:count="267">
     <w:lsdException w:name="Normal" w:semiHidden="0" w:uiPriority="0" w:unhideWhenUsed="0" w:qFormat="1"/>
     <w:lsdException w:name="heading 1" w:semiHidden="0" w:uiPriority="9" w:unhideWhenUsed="0" w:qFormat="1"/>
     <w:lsdException w:name="heading 2" w:uiPriority="9" w:qFormat="1"/>
@@ -26100,7 +26152,7 @@
 </file>
 
 <file path=word/stylesWithEffects.xml><?xml version="1.0" encoding="utf-8"?>
-<w:styles xmlns:wpc="http://schemas.microsoft.com/office/word/2010/wordprocessingCanvas" xmlns:mo="http://schemas.microsoft.com/office/mac/office/2008/main" xmlns:mc="http://schemas.openxmlformats.org/markup-compatibility/2006" xmlns:mv="urn:schemas-microsoft-com:mac:vml" xmlns:o="urn:schemas-microsoft-com:office:office" xmlns:r="http://schemas.openxmlformats.org/officeDocument/2006/relationships" xmlns:m="http://schemas.openxmlformats.org/officeDocument/2006/math" xmlns:v="urn:schemas-microsoft-com:vml" xmlns:wp14="http://schemas.microsoft.com/office/word/2010/wordprocessingDrawing" xmlns:wp="http://schemas.openxmlformats.org/drawingml/2006/wordprocessingDrawing" xmlns:w10="urn:schemas-microsoft-com:office:word" xmlns:w="http://schemas.openxmlformats.org/wordprocessingml/2006/main" xmlns:w14="http://schemas.microsoft.com/office/word/2010/wordml" xmlns:wpg="http://schemas.microsoft.com/office/word/2010/wordprocessingGroup" xmlns:wpi="http://schemas.microsoft.com/office/word/2010/wordprocessingInk" xmlns:wne="http://schemas.microsoft.com/office/word/2006/wordml" xmlns:wps="http://schemas.microsoft.com/office/word/2010/wordprocessingShape" mc:Ignorable="w14 wp14">
+<w:styles xmlns:wpc="http://schemas.microsoft.com/office/word/2010/wordprocessingCanvas" xmlns:mc="http://schemas.openxmlformats.org/markup-compatibility/2006" xmlns:o="urn:schemas-microsoft-com:office:office" xmlns:r="http://schemas.openxmlformats.org/officeDocument/2006/relationships" xmlns:m="http://schemas.openxmlformats.org/officeDocument/2006/math" xmlns:v="urn:schemas-microsoft-com:vml" xmlns:wp14="http://schemas.microsoft.com/office/word/2010/wordprocessingDrawing" xmlns:wp="http://schemas.openxmlformats.org/drawingml/2006/wordprocessingDrawing" xmlns:w10="urn:schemas-microsoft-com:office:word" xmlns:w="http://schemas.openxmlformats.org/wordprocessingml/2006/main" xmlns:w14="http://schemas.microsoft.com/office/word/2010/wordml" xmlns:wpg="http://schemas.microsoft.com/office/word/2010/wordprocessingGroup" xmlns:wpi="http://schemas.microsoft.com/office/word/2010/wordprocessingInk" xmlns:wne="http://schemas.microsoft.com/office/word/2006/wordml" xmlns:wps="http://schemas.microsoft.com/office/word/2010/wordprocessingShape" mc:Ignorable="w14 wp14">
   <w:docDefaults>
     <w:rPrDefault>
       <w:rPr>
@@ -26116,7 +26168,7 @@
       </w:pPr>
     </w:pPrDefault>
   </w:docDefaults>
-  <w:latentStyles w:defLockedState="0" w:defUIPriority="99" w:defSemiHidden="1" w:defUnhideWhenUsed="1" w:defQFormat="0" w:count="276">
+  <w:latentStyles w:defLockedState="0" w:defUIPriority="99" w:defSemiHidden="1" w:defUnhideWhenUsed="1" w:defQFormat="0" w:count="267">
     <w:lsdException w:name="Normal" w:semiHidden="0" w:uiPriority="0" w:unhideWhenUsed="0" w:qFormat="1"/>
     <w:lsdException w:name="heading 1" w:semiHidden="0" w:uiPriority="9" w:unhideWhenUsed="0" w:qFormat="1"/>
     <w:lsdException w:name="heading 2" w:uiPriority="9" w:qFormat="1"/>
@@ -26712,7 +26764,7 @@
 </file>
 
 <file path=customXml/itemProps1.xml><?xml version="1.0" encoding="utf-8"?>
-<ds:datastoreItem xmlns:ds="http://schemas.openxmlformats.org/officeDocument/2006/customXml" ds:itemID="{9619AF61-F7A7-1549-8B5F-2635D80DCCF4}">
+<ds:datastoreItem xmlns:ds="http://schemas.openxmlformats.org/officeDocument/2006/customXml" ds:itemID="{42CB8E95-F654-4870-A491-041044B08A91}">
   <ds:schemaRefs>
     <ds:schemaRef ds:uri="http://schemas.openxmlformats.org/officeDocument/2006/bibliography"/>
   </ds:schemaRefs>

</xml_diff>